<commit_message>
Update DOC - Plantilla Para Desarrollo de Producto Basada Norma IEEE-830 STD - Breiny Feliz.docx
Parte #1
</commit_message>
<xml_diff>
--- a/Tarea #2/DOC - Plantilla Para Desarrollo de Producto Basada Norma IEEE-830 STD - Breiny Feliz.docx
+++ b/Tarea #2/DOC - Plantilla Para Desarrollo de Producto Basada Norma IEEE-830 STD - Breiny Feliz.docx
@@ -4758,58 +4758,42 @@
     </w:p>
     <w:p>
       <w:pPr>
-        <w:pStyle w:val="Normalindentado1"/>
-      </w:pPr>
-      <w:r>
-        <w:fldChar w:fldCharType="begin"/>
-      </w:r>
-      <w:r>
-        <w:instrText>MACROBUTTON NoMacro [</w:instrText>
-      </w:r>
-      <w:r>
-        <w:rPr>
-          <w:color w:val="0000FF"/>
-        </w:rPr>
-        <w:instrText>Inserte aquí el texto</w:instrText>
-      </w:r>
-      <w:r>
-        <w:instrText>]</w:instrText>
-      </w:r>
-      <w:r>
-        <w:fldChar w:fldCharType="end"/>
-      </w:r>
-    </w:p>
-    <w:p>
-      <w:pPr>
         <w:pStyle w:val="guiazul"/>
         <w:ind w:left="300"/>
-      </w:pPr>
-      <w:r>
-        <w:t xml:space="preserve">La introducción de la Especificación de requisitos de </w:t>
-      </w:r>
-      <w:r>
-        <w:t>producto</w:t>
-      </w:r>
-      <w:r>
-        <w:t xml:space="preserve"> (</w:t>
-      </w:r>
-      <w:r>
-        <w:t>DEP</w:t>
-      </w:r>
-      <w:r>
-        <w:t>) debe proporcionar una vista general de</w:t>
-      </w:r>
-      <w:r>
-        <w:t>l DEP</w:t>
-      </w:r>
-      <w:r>
-        <w:t xml:space="preserve">. Debe incluir el objetivo, el alcance, las definiciones y acrónimos, las referencias, y la vista general del </w:t>
-      </w:r>
-      <w:r>
-        <w:t>DEP</w:t>
-      </w:r>
-      <w:r>
-        <w:t>.</w:t>
+        <w:rPr>
+          <w:i w:val="0"/>
+          <w:color w:val="auto"/>
+        </w:rPr>
+      </w:pPr>
+      <w:r>
+        <w:rPr>
+          <w:i w:val="0"/>
+          <w:color w:val="auto"/>
+        </w:rPr>
+        <w:t>El presente documento describe la Especificación de Requisitos de Producto (DEP) para el desarrollo de un invernadero inteligente, un sistema automatizado diseñado para optimizar el crecimiento de plantas mediante el uso de sensores y una aplicación móvil. Este sistema permitirá monitorear variables clave como hidratación y nutrientes, asegurando condiciones óptimas para las plantas.</w:t>
+      </w:r>
+    </w:p>
+    <w:p>
+      <w:pPr>
+        <w:pStyle w:val="guiazul"/>
+        <w:ind w:left="300"/>
+        <w:rPr>
+          <w:i w:val="0"/>
+          <w:color w:val="auto"/>
+        </w:rPr>
+      </w:pPr>
+    </w:p>
+    <w:p>
+      <w:pPr>
+        <w:pStyle w:val="guiazul"/>
+        <w:ind w:left="300"/>
+      </w:pPr>
+      <w:r>
+        <w:rPr>
+          <w:i w:val="0"/>
+          <w:color w:val="auto"/>
+        </w:rPr>
+        <w:t>La especificación cubre los objetivos, alcance, términos clave y referencias necesarias para entender el desarrollo del proyecto.</w:t>
       </w:r>
     </w:p>
     <w:p>
@@ -4824,25 +4808,46 @@
     </w:p>
     <w:p>
       <w:pPr>
-        <w:pStyle w:val="Normalindentado2"/>
-      </w:pPr>
-      <w:r>
-        <w:fldChar w:fldCharType="begin"/>
-      </w:r>
-      <w:r>
-        <w:instrText>MACROBUTTON NoMacro [</w:instrText>
-      </w:r>
-      <w:r>
-        <w:rPr>
-          <w:color w:val="0000FF"/>
-        </w:rPr>
-        <w:instrText>Inserte aquí el texto</w:instrText>
-      </w:r>
-      <w:r>
-        <w:instrText>]</w:instrText>
-      </w:r>
-      <w:r>
-        <w:fldChar w:fldCharType="end"/>
+        <w:pStyle w:val="guiazul"/>
+        <w:ind w:left="1068"/>
+        <w:rPr>
+          <w:i w:val="0"/>
+          <w:color w:val="auto"/>
+        </w:rPr>
+      </w:pPr>
+      <w:r>
+        <w:rPr>
+          <w:i w:val="0"/>
+          <w:color w:val="auto"/>
+        </w:rPr>
+        <w:t>El propósito de este documento es definir los requisitos del invernadero inteligente, estableciendo su funcionalidad, componentes y especificaciones técnicas para su correcto desarrollo e implementación.</w:t>
+      </w:r>
+    </w:p>
+    <w:p>
+      <w:pPr>
+        <w:pStyle w:val="guiazul"/>
+        <w:ind w:left="1068"/>
+        <w:rPr>
+          <w:i w:val="0"/>
+          <w:color w:val="auto"/>
+        </w:rPr>
+      </w:pPr>
+    </w:p>
+    <w:p>
+      <w:pPr>
+        <w:pStyle w:val="guiazul"/>
+        <w:ind w:left="708"/>
+        <w:rPr>
+          <w:i w:val="0"/>
+          <w:color w:val="auto"/>
+        </w:rPr>
+      </w:pPr>
+      <w:r>
+        <w:rPr>
+          <w:i w:val="0"/>
+          <w:color w:val="auto"/>
+        </w:rPr>
+        <w:t>Audiencia:</w:t>
       </w:r>
     </w:p>
     <w:p>
@@ -4852,9 +4857,17 @@
           <w:ilvl w:val="0"/>
           <w:numId w:val="2"/>
         </w:numPr>
-      </w:pPr>
-      <w:r>
-        <w:t>Propósito del documento</w:t>
+        <w:rPr>
+          <w:i w:val="0"/>
+          <w:color w:val="auto"/>
+        </w:rPr>
+      </w:pPr>
+      <w:r>
+        <w:rPr>
+          <w:i w:val="0"/>
+          <w:color w:val="auto"/>
+        </w:rPr>
+        <w:t>Desarrolladores interesados en la implementación del sistema.</w:t>
       </w:r>
     </w:p>
     <w:p>
@@ -4864,9 +4877,33 @@
           <w:ilvl w:val="0"/>
           <w:numId w:val="2"/>
         </w:numPr>
-      </w:pPr>
-      <w:r>
-        <w:t>Audiencia a la que va dirigido</w:t>
+        <w:rPr>
+          <w:i w:val="0"/>
+          <w:color w:val="auto"/>
+        </w:rPr>
+      </w:pPr>
+      <w:r>
+        <w:rPr>
+          <w:i w:val="0"/>
+          <w:color w:val="auto"/>
+        </w:rPr>
+        <w:t>Investigadores o agricultores que busquen automatización en el cuidado de cultivos.</w:t>
+      </w:r>
+    </w:p>
+    <w:p>
+      <w:pPr>
+        <w:pStyle w:val="guiazul"/>
+        <w:numPr>
+          <w:ilvl w:val="0"/>
+          <w:numId w:val="2"/>
+        </w:numPr>
+      </w:pPr>
+      <w:r>
+        <w:rPr>
+          <w:i w:val="0"/>
+          <w:color w:val="auto"/>
+        </w:rPr>
+        <w:t>Usuarios finales que deseen monitorear sus plantas mediante la aplicación.</w:t>
       </w:r>
     </w:p>
     <w:p>
@@ -4878,29 +4915,6 @@
         <w:t>Alcance</w:t>
       </w:r>
       <w:bookmarkEnd w:id="7"/>
-    </w:p>
-    <w:p>
-      <w:pPr>
-        <w:pStyle w:val="Normalindentado2"/>
-      </w:pPr>
-      <w:r>
-        <w:fldChar w:fldCharType="begin"/>
-      </w:r>
-      <w:r>
-        <w:instrText>MACROBUTTON NoMacro [</w:instrText>
-      </w:r>
-      <w:r>
-        <w:rPr>
-          <w:color w:val="0000FF"/>
-        </w:rPr>
-        <w:instrText>Inserte aquí el texto</w:instrText>
-      </w:r>
-      <w:r>
-        <w:instrText>]</w:instrText>
-      </w:r>
-      <w:r>
-        <w:fldChar w:fldCharType="end"/>
-      </w:r>
     </w:p>
     <w:p>
       <w:pPr>
@@ -4909,9 +4923,44 @@
           <w:ilvl w:val="0"/>
           <w:numId w:val="3"/>
         </w:numPr>
-      </w:pPr>
-      <w:r>
-        <w:t>Identificación del producto(s) a desarrollar mediante un nombre</w:t>
+        <w:rPr>
+          <w:i w:val="0"/>
+          <w:color w:val="auto"/>
+        </w:rPr>
+      </w:pPr>
+      <w:r>
+        <w:rPr>
+          <w:i w:val="0"/>
+          <w:color w:val="auto"/>
+        </w:rPr>
+        <w:t>El invernadero inteligente es un sistema diseñado para automatizar el monitoreo y mantenimiento de cultivos mediante sensores que recopilan información sobre hidratación y nutrientes.</w:t>
+      </w:r>
+    </w:p>
+    <w:p>
+      <w:pPr>
+        <w:pStyle w:val="guiazul"/>
+        <w:ind w:left="708"/>
+        <w:rPr>
+          <w:i w:val="0"/>
+          <w:color w:val="auto"/>
+        </w:rPr>
+      </w:pPr>
+    </w:p>
+    <w:p>
+      <w:pPr>
+        <w:pStyle w:val="guiazul"/>
+        <w:ind w:left="708"/>
+        <w:rPr>
+          <w:i w:val="0"/>
+          <w:color w:val="auto"/>
+        </w:rPr>
+      </w:pPr>
+      <w:r>
+        <w:rPr>
+          <w:i w:val="0"/>
+          <w:color w:val="auto"/>
+        </w:rPr>
+        <w:t>Identificación del producto:</w:t>
       </w:r>
     </w:p>
     <w:p>
@@ -4921,9 +4970,96 @@
           <w:ilvl w:val="0"/>
           <w:numId w:val="3"/>
         </w:numPr>
-      </w:pPr>
-      <w:r>
-        <w:t>Consistencia con definiciones similares de documentos de mayor nivel (ej. Descripción del sistema) que puedan existir</w:t>
+        <w:rPr>
+          <w:i w:val="0"/>
+          <w:color w:val="auto"/>
+        </w:rPr>
+      </w:pPr>
+      <w:r>
+        <w:rPr>
+          <w:i w:val="0"/>
+          <w:color w:val="auto"/>
+        </w:rPr>
+        <w:t>Nombre del sistema: Invernadero Inteligente</w:t>
+      </w:r>
+    </w:p>
+    <w:p>
+      <w:pPr>
+        <w:pStyle w:val="guiazul"/>
+        <w:numPr>
+          <w:ilvl w:val="0"/>
+          <w:numId w:val="3"/>
+        </w:numPr>
+        <w:rPr>
+          <w:i w:val="0"/>
+          <w:color w:val="auto"/>
+        </w:rPr>
+      </w:pPr>
+      <w:r>
+        <w:rPr>
+          <w:i w:val="0"/>
+          <w:color w:val="auto"/>
+        </w:rPr>
+        <w:t>Tipo: Sistema de monitoreo automatizado con aplicación móvil</w:t>
+      </w:r>
+    </w:p>
+    <w:p>
+      <w:pPr>
+        <w:pStyle w:val="guiazul"/>
+        <w:ind w:left="1068"/>
+        <w:rPr>
+          <w:i w:val="0"/>
+          <w:color w:val="auto"/>
+        </w:rPr>
+      </w:pPr>
+    </w:p>
+    <w:p>
+      <w:pPr>
+        <w:pStyle w:val="guiazul"/>
+        <w:ind w:firstLine="708"/>
+        <w:rPr>
+          <w:i w:val="0"/>
+          <w:color w:val="auto"/>
+        </w:rPr>
+      </w:pPr>
+      <w:r>
+        <w:rPr>
+          <w:i w:val="0"/>
+          <w:color w:val="auto"/>
+        </w:rPr>
+        <w:t>Consistencia con documentos similares:</w:t>
+      </w:r>
+    </w:p>
+    <w:p>
+      <w:pPr>
+        <w:pStyle w:val="guiazul"/>
+        <w:numPr>
+          <w:ilvl w:val="0"/>
+          <w:numId w:val="3"/>
+        </w:numPr>
+      </w:pPr>
+      <w:r>
+        <w:rPr>
+          <w:i w:val="0"/>
+          <w:color w:val="auto"/>
+        </w:rPr>
+        <w:t xml:space="preserve">Este documento se basa en principios de automatización agrícola y sistemas de </w:t>
+      </w:r>
+      <w:proofErr w:type="spellStart"/>
+      <w:r>
+        <w:rPr>
+          <w:i w:val="0"/>
+          <w:color w:val="auto"/>
+        </w:rPr>
+        <w:t>IoT</w:t>
+      </w:r>
+      <w:proofErr w:type="spellEnd"/>
+      <w:r>
+        <w:rPr>
+          <w:i w:val="0"/>
+          <w:color w:val="auto"/>
+        </w:rPr>
+        <w:t xml:space="preserve"> aplicados a la optimización del crecimiento de plantas. La especificación sigue estándares comunes en el desarrollo de dispositivos de monitoreo ambiental.</w:t>
       </w:r>
     </w:p>
     <w:p>
@@ -5020,22 +5156,10 @@
               <w:ind w:left="0"/>
             </w:pPr>
             <w:r>
-              <w:fldChar w:fldCharType="begin"/>
-            </w:r>
-            <w:r>
-              <w:instrText>MACROBUTTON NoMacro [</w:instrText>
-            </w:r>
-            <w:r>
-              <w:rPr>
-                <w:color w:val="0000FF"/>
-              </w:rPr>
-              <w:instrText>Inserte aquí el texto</w:instrText>
-            </w:r>
-            <w:r>
-              <w:instrText>]</w:instrText>
-            </w:r>
-            <w:r>
-              <w:fldChar w:fldCharType="end"/>
+              <w:t>Breiny F</w:t>
+            </w:r>
+            <w:r>
+              <w:t>eliz</w:t>
             </w:r>
           </w:p>
         </w:tc>
@@ -5090,22 +5214,7 @@
               <w:ind w:left="0"/>
             </w:pPr>
             <w:r>
-              <w:fldChar w:fldCharType="begin"/>
-            </w:r>
-            <w:r>
-              <w:instrText>MACROBUTTON NoMacro [</w:instrText>
-            </w:r>
-            <w:r>
-              <w:rPr>
-                <w:color w:val="0000FF"/>
-              </w:rPr>
-              <w:instrText>Inserte aquí el texto</w:instrText>
-            </w:r>
-            <w:r>
-              <w:instrText>]</w:instrText>
-            </w:r>
-            <w:r>
-              <w:fldChar w:fldCharType="end"/>
+              <w:t>Desarrollador del proyecto</w:t>
             </w:r>
           </w:p>
         </w:tc>
@@ -5160,22 +5269,7 @@
               <w:ind w:left="0"/>
             </w:pPr>
             <w:r>
-              <w:fldChar w:fldCharType="begin"/>
-            </w:r>
-            <w:r>
-              <w:instrText>MACROBUTTON NoMacro [</w:instrText>
-            </w:r>
-            <w:r>
-              <w:rPr>
-                <w:color w:val="0000FF"/>
-              </w:rPr>
-              <w:instrText>Inserte aquí el texto</w:instrText>
-            </w:r>
-            <w:r>
-              <w:instrText>]</w:instrText>
-            </w:r>
-            <w:r>
-              <w:fldChar w:fldCharType="end"/>
+              <w:t>Estudiante de mecatrónica</w:t>
             </w:r>
           </w:p>
         </w:tc>
@@ -5230,22 +5324,7 @@
               <w:ind w:left="0"/>
             </w:pPr>
             <w:r>
-              <w:fldChar w:fldCharType="begin"/>
-            </w:r>
-            <w:r>
-              <w:instrText>MACROBUTTON NoMacro [</w:instrText>
-            </w:r>
-            <w:r>
-              <w:rPr>
-                <w:color w:val="0000FF"/>
-              </w:rPr>
-              <w:instrText>Inserte aquí el texto</w:instrText>
-            </w:r>
-            <w:r>
-              <w:instrText>]</w:instrText>
-            </w:r>
-            <w:r>
-              <w:fldChar w:fldCharType="end"/>
+              <w:t>Diseño, implementación y mantenimiento del sistema</w:t>
             </w:r>
           </w:p>
         </w:tc>
@@ -5300,22 +5379,7 @@
               <w:ind w:left="0"/>
             </w:pPr>
             <w:r>
-              <w:fldChar w:fldCharType="begin"/>
-            </w:r>
-            <w:r>
-              <w:instrText>MACROBUTTON NoMacro [</w:instrText>
-            </w:r>
-            <w:r>
-              <w:rPr>
-                <w:color w:val="0000FF"/>
-              </w:rPr>
-              <w:instrText>Inserte aquí el texto</w:instrText>
-            </w:r>
-            <w:r>
-              <w:instrText>]</w:instrText>
-            </w:r>
-            <w:r>
-              <w:fldChar w:fldCharType="end"/>
+              <w:t>20230545@itla.edu.do</w:t>
             </w:r>
           </w:p>
         </w:tc>
@@ -5370,22 +5434,7 @@
               <w:ind w:left="0"/>
             </w:pPr>
             <w:r>
-              <w:fldChar w:fldCharType="begin"/>
-            </w:r>
-            <w:r>
-              <w:instrText>MACROBUTTON NoMacro [</w:instrText>
-            </w:r>
-            <w:r>
-              <w:rPr>
-                <w:color w:val="0000FF"/>
-              </w:rPr>
-              <w:instrText>Inserte aquí el texto</w:instrText>
-            </w:r>
-            <w:r>
-              <w:instrText>]</w:instrText>
-            </w:r>
-            <w:r>
-              <w:fldChar w:fldCharType="end"/>
+              <w:t>Breiny Feliz Sosa</w:t>
             </w:r>
           </w:p>
         </w:tc>
@@ -5401,18 +5450,21 @@
       <w:pPr>
         <w:pStyle w:val="guiazul"/>
         <w:ind w:left="708"/>
-      </w:pPr>
-      <w:r>
-        <w:t>Relación de personas involucradas en el desarrollo del sistema, con información de contacto.</w:t>
-      </w:r>
-    </w:p>
-    <w:p>
-      <w:pPr>
-        <w:pStyle w:val="guiazul"/>
-        <w:ind w:left="708"/>
-      </w:pPr>
-      <w:r>
-        <w:t>Esta información es útil para que el gestor del proyecto pueda localizar a todos los participantes y recabar la información necesaria para la obtención de requisitos, validaciones de seguimiento, etc.</w:t>
+        <w:rPr>
+          <w:color w:val="auto"/>
+        </w:rPr>
+      </w:pPr>
+      <w:r>
+        <w:rPr>
+          <w:color w:val="auto"/>
+        </w:rPr>
+        <w:t>Este documento servirá como base para el desarrollo del invernadero inteligente, proporcionando una guía clara sobre su propósito, alcance y los responsables de su ejecución</w:t>
+      </w:r>
+      <w:r>
+        <w:rPr>
+          <w:color w:val="auto"/>
+        </w:rPr>
+        <w:t>.</w:t>
       </w:r>
     </w:p>
     <w:p>
@@ -5429,34 +5481,364 @@
     </w:p>
     <w:p>
       <w:pPr>
-        <w:pStyle w:val="Normalindentado2"/>
-      </w:pPr>
-      <w:r>
-        <w:fldChar w:fldCharType="begin"/>
-      </w:r>
-      <w:r>
-        <w:instrText>MACROBUTTON NoMacro [</w:instrText>
-      </w:r>
-      <w:r>
-        <w:rPr>
-          <w:color w:val="0000FF"/>
-        </w:rPr>
-        <w:instrText>Inserte aquí el texto</w:instrText>
-      </w:r>
-      <w:r>
-        <w:instrText>]</w:instrText>
-      </w:r>
-      <w:r>
-        <w:fldChar w:fldCharType="end"/>
-      </w:r>
-    </w:p>
-    <w:p>
-      <w:pPr>
         <w:pStyle w:val="guiazul"/>
         <w:ind w:left="600"/>
-      </w:pPr>
-      <w:r>
-        <w:t>Definición de todos los términos, abreviaturas y acrónimos necesarios para interpretar apropiadamente este documento. En ella se pueden indicar referencias a uno o más apéndices, o a otros documentos.</w:t>
+        <w:rPr>
+          <w:i w:val="0"/>
+          <w:color w:val="auto"/>
+        </w:rPr>
+      </w:pPr>
+      <w:r>
+        <w:rPr>
+          <w:i w:val="0"/>
+          <w:color w:val="auto"/>
+        </w:rPr>
+        <w:t>A continuación, se presentan las definiciones, acrónimos y abreviaturas utilizados en este documento para facilitar su comprensión:</w:t>
+      </w:r>
+    </w:p>
+    <w:p>
+      <w:pPr>
+        <w:pStyle w:val="guiazul"/>
+        <w:numPr>
+          <w:ilvl w:val="0"/>
+          <w:numId w:val="9"/>
+        </w:numPr>
+        <w:rPr>
+          <w:i w:val="0"/>
+          <w:color w:val="auto"/>
+        </w:rPr>
+      </w:pPr>
+      <w:proofErr w:type="spellStart"/>
+      <w:r>
+        <w:rPr>
+          <w:i w:val="0"/>
+          <w:color w:val="auto"/>
+        </w:rPr>
+        <w:t>IoT</w:t>
+      </w:r>
+      <w:proofErr w:type="spellEnd"/>
+      <w:r>
+        <w:rPr>
+          <w:i w:val="0"/>
+          <w:color w:val="auto"/>
+        </w:rPr>
+        <w:t xml:space="preserve"> (Internet </w:t>
+      </w:r>
+      <w:proofErr w:type="spellStart"/>
+      <w:r>
+        <w:rPr>
+          <w:i w:val="0"/>
+          <w:color w:val="auto"/>
+        </w:rPr>
+        <w:t>of</w:t>
+      </w:r>
+      <w:proofErr w:type="spellEnd"/>
+      <w:r>
+        <w:rPr>
+          <w:i w:val="0"/>
+          <w:color w:val="auto"/>
+        </w:rPr>
+        <w:t xml:space="preserve"> </w:t>
+      </w:r>
+      <w:proofErr w:type="spellStart"/>
+      <w:r>
+        <w:rPr>
+          <w:i w:val="0"/>
+          <w:color w:val="auto"/>
+        </w:rPr>
+        <w:t>Things</w:t>
+      </w:r>
+      <w:proofErr w:type="spellEnd"/>
+      <w:r>
+        <w:rPr>
+          <w:i w:val="0"/>
+          <w:color w:val="auto"/>
+        </w:rPr>
+        <w:t>): Tecnología que permite la interconexión de dispositivos a través de Internet para la recopilación y análisis de datos en tiempo real.</w:t>
+      </w:r>
+    </w:p>
+    <w:p>
+      <w:pPr>
+        <w:pStyle w:val="guiazul"/>
+        <w:numPr>
+          <w:ilvl w:val="0"/>
+          <w:numId w:val="9"/>
+        </w:numPr>
+        <w:rPr>
+          <w:i w:val="0"/>
+          <w:color w:val="auto"/>
+        </w:rPr>
+      </w:pPr>
+      <w:r>
+        <w:rPr>
+          <w:i w:val="0"/>
+          <w:color w:val="auto"/>
+        </w:rPr>
+        <w:t>PLC (</w:t>
+      </w:r>
+      <w:proofErr w:type="spellStart"/>
+      <w:r>
+        <w:rPr>
+          <w:i w:val="0"/>
+          <w:color w:val="auto"/>
+        </w:rPr>
+        <w:t>Programmable</w:t>
+      </w:r>
+      <w:proofErr w:type="spellEnd"/>
+      <w:r>
+        <w:rPr>
+          <w:i w:val="0"/>
+          <w:color w:val="auto"/>
+        </w:rPr>
+        <w:t xml:space="preserve"> </w:t>
+      </w:r>
+      <w:proofErr w:type="spellStart"/>
+      <w:r>
+        <w:rPr>
+          <w:i w:val="0"/>
+          <w:color w:val="auto"/>
+        </w:rPr>
+        <w:t>Logic</w:t>
+      </w:r>
+      <w:proofErr w:type="spellEnd"/>
+      <w:r>
+        <w:rPr>
+          <w:i w:val="0"/>
+          <w:color w:val="auto"/>
+        </w:rPr>
+        <w:t xml:space="preserve"> </w:t>
+      </w:r>
+      <w:proofErr w:type="spellStart"/>
+      <w:r>
+        <w:rPr>
+          <w:i w:val="0"/>
+          <w:color w:val="auto"/>
+        </w:rPr>
+        <w:t>Controller</w:t>
+      </w:r>
+      <w:proofErr w:type="spellEnd"/>
+      <w:r>
+        <w:rPr>
+          <w:i w:val="0"/>
+          <w:color w:val="auto"/>
+        </w:rPr>
+        <w:t>): Controlador lógico programable utilizado en la automatización de procesos industriales.</w:t>
+      </w:r>
+    </w:p>
+    <w:p>
+      <w:pPr>
+        <w:pStyle w:val="guiazul"/>
+        <w:numPr>
+          <w:ilvl w:val="0"/>
+          <w:numId w:val="9"/>
+        </w:numPr>
+        <w:rPr>
+          <w:i w:val="0"/>
+          <w:color w:val="auto"/>
+        </w:rPr>
+      </w:pPr>
+      <w:r>
+        <w:rPr>
+          <w:i w:val="0"/>
+          <w:color w:val="auto"/>
+        </w:rPr>
+        <w:lastRenderedPageBreak/>
+        <w:t>SCADA (</w:t>
+      </w:r>
+      <w:proofErr w:type="spellStart"/>
+      <w:r>
+        <w:rPr>
+          <w:i w:val="0"/>
+          <w:color w:val="auto"/>
+        </w:rPr>
+        <w:t>Supervisory</w:t>
+      </w:r>
+      <w:proofErr w:type="spellEnd"/>
+      <w:r>
+        <w:rPr>
+          <w:i w:val="0"/>
+          <w:color w:val="auto"/>
+        </w:rPr>
+        <w:t xml:space="preserve"> Control And Data </w:t>
+      </w:r>
+      <w:proofErr w:type="spellStart"/>
+      <w:r>
+        <w:rPr>
+          <w:i w:val="0"/>
+          <w:color w:val="auto"/>
+        </w:rPr>
+        <w:t>Acquisition</w:t>
+      </w:r>
+      <w:proofErr w:type="spellEnd"/>
+      <w:r>
+        <w:rPr>
+          <w:i w:val="0"/>
+          <w:color w:val="auto"/>
+        </w:rPr>
+        <w:t>): Sistema de supervisión y adquisición de datos utilizado en automatización industrial.</w:t>
+      </w:r>
+    </w:p>
+    <w:p>
+      <w:pPr>
+        <w:pStyle w:val="guiazul"/>
+        <w:numPr>
+          <w:ilvl w:val="0"/>
+          <w:numId w:val="9"/>
+        </w:numPr>
+        <w:rPr>
+          <w:i w:val="0"/>
+          <w:color w:val="auto"/>
+        </w:rPr>
+      </w:pPr>
+      <w:r>
+        <w:rPr>
+          <w:i w:val="0"/>
+          <w:color w:val="auto"/>
+        </w:rPr>
+        <w:t>Sensor de humedad: Dispositivo que mide la cantidad de agua presente en el suelo.</w:t>
+      </w:r>
+    </w:p>
+    <w:p>
+      <w:pPr>
+        <w:pStyle w:val="guiazul"/>
+        <w:numPr>
+          <w:ilvl w:val="0"/>
+          <w:numId w:val="9"/>
+        </w:numPr>
+        <w:rPr>
+          <w:i w:val="0"/>
+          <w:color w:val="auto"/>
+        </w:rPr>
+      </w:pPr>
+      <w:r>
+        <w:rPr>
+          <w:i w:val="0"/>
+          <w:color w:val="auto"/>
+        </w:rPr>
+        <w:t>Sensor de nutrientes: Dispositivo que analiza la cantidad de nutrientes esenciales disponibles para la planta.</w:t>
+      </w:r>
+    </w:p>
+    <w:p>
+      <w:pPr>
+        <w:pStyle w:val="guiazul"/>
+        <w:numPr>
+          <w:ilvl w:val="0"/>
+          <w:numId w:val="9"/>
+        </w:numPr>
+        <w:rPr>
+          <w:i w:val="0"/>
+          <w:color w:val="auto"/>
+        </w:rPr>
+      </w:pPr>
+      <w:r>
+        <w:rPr>
+          <w:i w:val="0"/>
+          <w:color w:val="auto"/>
+        </w:rPr>
+        <w:t>APP: Aplicación móvil utilizada para la configuración y monitoreo del sistema.</w:t>
+      </w:r>
+    </w:p>
+    <w:p>
+      <w:pPr>
+        <w:pStyle w:val="guiazul"/>
+        <w:numPr>
+          <w:ilvl w:val="0"/>
+          <w:numId w:val="9"/>
+        </w:numPr>
+      </w:pPr>
+      <w:r>
+        <w:rPr>
+          <w:i w:val="0"/>
+          <w:color w:val="auto"/>
+        </w:rPr>
+        <w:t>MQTT (</w:t>
+      </w:r>
+      <w:proofErr w:type="spellStart"/>
+      <w:r>
+        <w:rPr>
+          <w:i w:val="0"/>
+          <w:color w:val="auto"/>
+        </w:rPr>
+        <w:t>Message</w:t>
+      </w:r>
+      <w:proofErr w:type="spellEnd"/>
+      <w:r>
+        <w:rPr>
+          <w:i w:val="0"/>
+          <w:color w:val="auto"/>
+        </w:rPr>
+        <w:t xml:space="preserve"> </w:t>
+      </w:r>
+      <w:proofErr w:type="spellStart"/>
+      <w:r>
+        <w:rPr>
+          <w:i w:val="0"/>
+          <w:color w:val="auto"/>
+        </w:rPr>
+        <w:t>Queuing</w:t>
+      </w:r>
+      <w:proofErr w:type="spellEnd"/>
+      <w:r>
+        <w:rPr>
+          <w:i w:val="0"/>
+          <w:color w:val="auto"/>
+        </w:rPr>
+        <w:t xml:space="preserve"> </w:t>
+      </w:r>
+      <w:proofErr w:type="spellStart"/>
+      <w:r>
+        <w:rPr>
+          <w:i w:val="0"/>
+          <w:color w:val="auto"/>
+        </w:rPr>
+        <w:t>Telemetry</w:t>
+      </w:r>
+      <w:proofErr w:type="spellEnd"/>
+      <w:r>
+        <w:rPr>
+          <w:i w:val="0"/>
+          <w:color w:val="auto"/>
+        </w:rPr>
+        <w:t xml:space="preserve"> </w:t>
+      </w:r>
+      <w:proofErr w:type="spellStart"/>
+      <w:r>
+        <w:rPr>
+          <w:i w:val="0"/>
+          <w:color w:val="auto"/>
+        </w:rPr>
+        <w:t>Transport</w:t>
+      </w:r>
+      <w:proofErr w:type="spellEnd"/>
+      <w:r>
+        <w:rPr>
+          <w:i w:val="0"/>
+          <w:color w:val="auto"/>
+        </w:rPr>
+        <w:t xml:space="preserve">): Protocolo ligero de comunicación utilizado en </w:t>
+      </w:r>
+      <w:proofErr w:type="spellStart"/>
+      <w:r>
+        <w:rPr>
+          <w:i w:val="0"/>
+          <w:color w:val="auto"/>
+        </w:rPr>
+        <w:t>IoT</w:t>
+      </w:r>
+      <w:proofErr w:type="spellEnd"/>
+      <w:r>
+        <w:rPr>
+          <w:i w:val="0"/>
+          <w:color w:val="auto"/>
+        </w:rPr>
+        <w:t xml:space="preserve"> para la transmisión</w:t>
+      </w:r>
+      <w:r>
+        <w:rPr>
+          <w:i w:val="0"/>
+          <w:color w:val="auto"/>
+        </w:rPr>
+        <w:t xml:space="preserve"> de datos entre dispositivos.</w:t>
       </w:r>
     </w:p>
     <w:p>
@@ -5685,22 +6067,7 @@
               <w:ind w:left="0"/>
             </w:pPr>
             <w:r>
-              <w:fldChar w:fldCharType="begin"/>
-            </w:r>
-            <w:r>
-              <w:instrText>MACROBUTTON NoMacro [</w:instrText>
-            </w:r>
-            <w:r>
-              <w:rPr>
-                <w:color w:val="0000FF"/>
-              </w:rPr>
-              <w:instrText>Ref.</w:instrText>
-            </w:r>
-            <w:r>
-              <w:instrText>]</w:instrText>
-            </w:r>
-            <w:r>
-              <w:fldChar w:fldCharType="end"/>
+              <w:t>REF-001</w:t>
             </w:r>
           </w:p>
         </w:tc>
@@ -5718,22 +6085,7 @@
               <w:ind w:left="0"/>
             </w:pPr>
             <w:r>
-              <w:fldChar w:fldCharType="begin"/>
-            </w:r>
-            <w:r>
-              <w:instrText>MACROBUTTON NoMacro [</w:instrText>
-            </w:r>
-            <w:r>
-              <w:rPr>
-                <w:color w:val="0000FF"/>
-              </w:rPr>
-              <w:instrText>Título</w:instrText>
-            </w:r>
-            <w:r>
-              <w:instrText>]</w:instrText>
-            </w:r>
-            <w:r>
-              <w:fldChar w:fldCharType="end"/>
+              <w:t>Documentación de sensores</w:t>
             </w:r>
           </w:p>
         </w:tc>
@@ -5758,22 +6110,7 @@
               <w:ind w:left="0"/>
             </w:pPr>
             <w:r>
-              <w:fldChar w:fldCharType="begin"/>
-            </w:r>
-            <w:r>
-              <w:instrText>MACROBUTTON NoMacro [</w:instrText>
-            </w:r>
-            <w:r>
-              <w:rPr>
-                <w:color w:val="0000FF"/>
-              </w:rPr>
-              <w:instrText>Ruta</w:instrText>
-            </w:r>
-            <w:r>
-              <w:instrText>]</w:instrText>
-            </w:r>
-            <w:r>
-              <w:fldChar w:fldCharType="end"/>
+              <w:t>[Ruta del documento]</w:t>
             </w:r>
           </w:p>
         </w:tc>
@@ -5795,22 +6132,7 @@
               <w:ind w:left="0"/>
             </w:pPr>
             <w:r>
-              <w:fldChar w:fldCharType="begin"/>
-            </w:r>
-            <w:r>
-              <w:instrText>MACROBUTTON NoMacro [</w:instrText>
-            </w:r>
-            <w:r>
-              <w:rPr>
-                <w:color w:val="0000FF"/>
-              </w:rPr>
-              <w:instrText>Fecha</w:instrText>
-            </w:r>
-            <w:r>
-              <w:instrText>]</w:instrText>
-            </w:r>
-            <w:r>
-              <w:fldChar w:fldCharType="end"/>
+              <w:t>[Fecha]</w:t>
             </w:r>
           </w:p>
         </w:tc>
@@ -5831,22 +6153,115 @@
               <w:ind w:left="0"/>
             </w:pPr>
             <w:r>
-              <w:fldChar w:fldCharType="begin"/>
-            </w:r>
-            <w:r>
-              <w:instrText>MACROBUTTON NoMacro [</w:instrText>
-            </w:r>
-            <w:r>
-              <w:rPr>
-                <w:color w:val="0000FF"/>
-              </w:rPr>
-              <w:instrText>Autor</w:instrText>
-            </w:r>
-            <w:r>
-              <w:instrText>]</w:instrText>
-            </w:r>
-            <w:r>
-              <w:fldChar w:fldCharType="end"/>
+              <w:t>[Fabricante]</w:t>
+            </w:r>
+          </w:p>
+        </w:tc>
+      </w:tr>
+      <w:tr>
+        <w:trPr>
+          <w:cantSplit/>
+        </w:trPr>
+        <w:tc>
+          <w:tcPr>
+            <w:tcW w:w="1254" w:type="dxa"/>
+            <w:tcBorders>
+              <w:top w:val="double" w:sz="6" w:space="0" w:color="292929"/>
+            </w:tcBorders>
+          </w:tcPr>
+          <w:p>
+            <w:pPr>
+              <w:pStyle w:val="Normalindentado2"/>
+              <w:ind w:left="0"/>
+            </w:pPr>
+            <w:r>
+              <w:t>REF-002</w:t>
+            </w:r>
+          </w:p>
+        </w:tc>
+        <w:tc>
+          <w:tcPr>
+            <w:tcW w:w="1980" w:type="dxa"/>
+            <w:tcBorders>
+              <w:top w:val="double" w:sz="6" w:space="0" w:color="292929"/>
+              <w:right w:val="single" w:sz="4" w:space="0" w:color="292929"/>
+            </w:tcBorders>
+          </w:tcPr>
+          <w:p>
+            <w:pPr>
+              <w:pStyle w:val="Normalindentado2"/>
+              <w:ind w:left="0"/>
+            </w:pPr>
+            <w:r>
+              <w:t>Manual de MQTT</w:t>
+            </w:r>
+          </w:p>
+        </w:tc>
+        <w:tc>
+          <w:tcPr>
+            <w:tcW w:w="2160" w:type="dxa"/>
+            <w:tcBorders>
+              <w:top w:val="double" w:sz="6" w:space="0" w:color="292929"/>
+              <w:left w:val="single" w:sz="4" w:space="0" w:color="292929"/>
+              <w:right w:val="single" w:sz="4" w:space="0" w:color="292929"/>
+            </w:tcBorders>
+            <w:tcMar>
+              <w:top w:w="17" w:type="dxa"/>
+              <w:left w:w="40" w:type="dxa"/>
+              <w:bottom w:w="0" w:type="dxa"/>
+              <w:right w:w="40" w:type="dxa"/>
+            </w:tcMar>
+          </w:tcPr>
+          <w:p>
+            <w:pPr>
+              <w:pStyle w:val="Normalindentado2"/>
+              <w:ind w:left="0"/>
+            </w:pPr>
+            <w:r>
+              <w:t>[Ruta del documento]</w:t>
+            </w:r>
+          </w:p>
+        </w:tc>
+        <w:tc>
+          <w:tcPr>
+            <w:tcW w:w="863" w:type="dxa"/>
+            <w:tcBorders>
+              <w:top w:val="double" w:sz="6" w:space="0" w:color="292929"/>
+              <w:left w:val="single" w:sz="4" w:space="0" w:color="292929"/>
+              <w:right w:val="single" w:sz="4" w:space="0" w:color="292929"/>
+            </w:tcBorders>
+            <w:tcMar>
+              <w:bottom w:w="0" w:type="dxa"/>
+            </w:tcMar>
+          </w:tcPr>
+          <w:p>
+            <w:pPr>
+              <w:pStyle w:val="Normalindentado2"/>
+              <w:ind w:left="0"/>
+            </w:pPr>
+            <w:r>
+              <w:t>[Fecha]</w:t>
+            </w:r>
+          </w:p>
+        </w:tc>
+        <w:tc>
+          <w:tcPr>
+            <w:tcW w:w="1538" w:type="dxa"/>
+            <w:tcBorders>
+              <w:top w:val="double" w:sz="6" w:space="0" w:color="292929"/>
+              <w:left w:val="single" w:sz="4" w:space="0" w:color="292929"/>
+            </w:tcBorders>
+            <w:tcMar>
+              <w:bottom w:w="0" w:type="dxa"/>
+            </w:tcMar>
+          </w:tcPr>
+          <w:p>
+            <w:pPr>
+              <w:pStyle w:val="Normalindentado2"/>
+              <w:ind w:left="0"/>
+            </w:pPr>
+            <w:r>
+              <w:t>[Fuente]</w:t>
             </w:r>
           </w:p>
         </w:tc>
@@ -5864,6 +6279,9 @@
               <w:pStyle w:val="Normalindentado2"/>
               <w:ind w:left="0"/>
             </w:pPr>
+            <w:r>
+              <w:t>REF-003</w:t>
+            </w:r>
           </w:p>
         </w:tc>
         <w:tc>
@@ -5878,6 +6296,17 @@
               <w:pStyle w:val="Normalindentado2"/>
               <w:ind w:left="0"/>
             </w:pPr>
+            <w:r>
+              <w:t xml:space="preserve">Normas de </w:t>
+            </w:r>
+            <w:proofErr w:type="spellStart"/>
+            <w:r>
+              <w:t>IoT</w:t>
+            </w:r>
+            <w:proofErr w:type="spellEnd"/>
+            <w:r>
+              <w:t xml:space="preserve"> en agricultura</w:t>
+            </w:r>
           </w:p>
         </w:tc>
         <w:tc>
@@ -5899,6 +6328,9 @@
               <w:pStyle w:val="Normalindentado2"/>
               <w:ind w:left="0"/>
             </w:pPr>
+            <w:r>
+              <w:t>[Ruta del documento]</w:t>
+            </w:r>
           </w:p>
         </w:tc>
         <w:tc>
@@ -5917,6 +6349,9 @@
               <w:pStyle w:val="Normalindentado2"/>
               <w:ind w:left="0"/>
             </w:pPr>
+            <w:r>
+              <w:t>[Fecha]</w:t>
+            </w:r>
           </w:p>
         </w:tc>
         <w:tc>
@@ -5934,6 +6369,115 @@
               <w:pStyle w:val="Normalindentado2"/>
               <w:ind w:left="0"/>
             </w:pPr>
+            <w:r>
+              <w:t>[Fuente]</w:t>
+            </w:r>
+          </w:p>
+        </w:tc>
+      </w:tr>
+      <w:tr>
+        <w:trPr>
+          <w:cantSplit/>
+        </w:trPr>
+        <w:tc>
+          <w:tcPr>
+            <w:tcW w:w="1254" w:type="dxa"/>
+          </w:tcPr>
+          <w:p>
+            <w:pPr>
+              <w:pStyle w:val="Normalindentado2"/>
+              <w:ind w:left="0"/>
+            </w:pPr>
+            <w:r>
+              <w:t>REF-004</w:t>
+            </w:r>
+          </w:p>
+        </w:tc>
+        <w:tc>
+          <w:tcPr>
+            <w:tcW w:w="1980" w:type="dxa"/>
+            <w:tcBorders>
+              <w:right w:val="single" w:sz="4" w:space="0" w:color="292929"/>
+            </w:tcBorders>
+          </w:tcPr>
+          <w:p>
+            <w:pPr>
+              <w:pStyle w:val="Normalindentado2"/>
+              <w:ind w:left="0"/>
+            </w:pPr>
+            <w:r>
+              <w:t xml:space="preserve">Guía de desarrollo de </w:t>
+            </w:r>
+            <w:proofErr w:type="gramStart"/>
+            <w:r>
+              <w:t>apps</w:t>
+            </w:r>
+            <w:proofErr w:type="gramEnd"/>
+          </w:p>
+        </w:tc>
+        <w:tc>
+          <w:tcPr>
+            <w:tcW w:w="2160" w:type="dxa"/>
+            <w:tcBorders>
+              <w:left w:val="single" w:sz="4" w:space="0" w:color="292929"/>
+              <w:right w:val="single" w:sz="4" w:space="0" w:color="292929"/>
+            </w:tcBorders>
+            <w:tcMar>
+              <w:top w:w="17" w:type="dxa"/>
+              <w:left w:w="40" w:type="dxa"/>
+              <w:bottom w:w="0" w:type="dxa"/>
+              <w:right w:w="40" w:type="dxa"/>
+            </w:tcMar>
+          </w:tcPr>
+          <w:p>
+            <w:pPr>
+              <w:pStyle w:val="Normalindentado2"/>
+              <w:ind w:left="0"/>
+            </w:pPr>
+            <w:r>
+              <w:t>[Ruta del documento]</w:t>
+            </w:r>
+          </w:p>
+        </w:tc>
+        <w:tc>
+          <w:tcPr>
+            <w:tcW w:w="863" w:type="dxa"/>
+            <w:tcBorders>
+              <w:left w:val="single" w:sz="4" w:space="0" w:color="292929"/>
+              <w:right w:val="single" w:sz="4" w:space="0" w:color="292929"/>
+            </w:tcBorders>
+            <w:tcMar>
+              <w:bottom w:w="0" w:type="dxa"/>
+            </w:tcMar>
+          </w:tcPr>
+          <w:p>
+            <w:pPr>
+              <w:pStyle w:val="Normalindentado2"/>
+              <w:ind w:left="0"/>
+            </w:pPr>
+            <w:r>
+              <w:t>[Fecha]</w:t>
+            </w:r>
+          </w:p>
+        </w:tc>
+        <w:tc>
+          <w:tcPr>
+            <w:tcW w:w="1538" w:type="dxa"/>
+            <w:tcBorders>
+              <w:left w:val="single" w:sz="4" w:space="0" w:color="292929"/>
+            </w:tcBorders>
+            <w:tcMar>
+              <w:bottom w:w="0" w:type="dxa"/>
+            </w:tcMar>
+          </w:tcPr>
+          <w:p>
+            <w:pPr>
+              <w:pStyle w:val="Normalindentado2"/>
+              <w:ind w:left="0"/>
+            </w:pPr>
+            <w:r>
+              <w:t>[Fuente]</w:t>
+            </w:r>
           </w:p>
         </w:tc>
       </w:tr>
@@ -5948,43 +6492,21 @@
       <w:pPr>
         <w:pStyle w:val="guiazul"/>
         <w:ind w:left="708"/>
-      </w:pPr>
-      <w:r>
-        <w:t xml:space="preserve">Relación completa de todos los documentos </w:t>
-      </w:r>
-      <w:r>
-        <w:t xml:space="preserve">y </w:t>
-      </w:r>
-      <w:proofErr w:type="gramStart"/>
-      <w:r>
-        <w:t>link</w:t>
-      </w:r>
-      <w:proofErr w:type="gramEnd"/>
-      <w:r>
-        <w:t xml:space="preserve"> a </w:t>
-      </w:r>
-      <w:r>
-        <w:t xml:space="preserve">todas las herramientas de </w:t>
-      </w:r>
-      <w:r>
-        <w:t xml:space="preserve">software utilizados para la gestión del proyecto y versiones de documentos, </w:t>
-      </w:r>
-      <w:r>
-        <w:t xml:space="preserve">relacionados en la especificación de requisitos de </w:t>
-      </w:r>
-      <w:r>
-        <w:t>producto</w:t>
-      </w:r>
-      <w:r>
-        <w:t xml:space="preserve">, identificando de cada documento el </w:t>
-      </w:r>
-      <w:proofErr w:type="spellStart"/>
-      <w:r>
-        <w:t>titulo</w:t>
-      </w:r>
-      <w:proofErr w:type="spellEnd"/>
-      <w:r>
-        <w:t>, referencia (si procede), fecha y organización que lo proporciona.</w:t>
+        <w:rPr>
+          <w:color w:val="auto"/>
+        </w:rPr>
+      </w:pPr>
+      <w:r>
+        <w:rPr>
+          <w:color w:val="auto"/>
+        </w:rPr>
+        <w:t>Esta sección incluye documentos y herramientas de software utilizadas en la gestión del proyecto, así como referencias a especificaciones técnicas relevantes</w:t>
+      </w:r>
+      <w:r>
+        <w:rPr>
+          <w:color w:val="auto"/>
+        </w:rPr>
+        <w:t>.</w:t>
       </w:r>
     </w:p>
     <w:p>
@@ -5999,25 +6521,46 @@
     </w:p>
     <w:p>
       <w:pPr>
-        <w:pStyle w:val="Normalindentado2"/>
-      </w:pPr>
-      <w:r>
-        <w:fldChar w:fldCharType="begin"/>
-      </w:r>
-      <w:r>
-        <w:instrText>MACROBUTTON NoMacro [</w:instrText>
-      </w:r>
-      <w:r>
-        <w:rPr>
-          <w:color w:val="0000FF"/>
-        </w:rPr>
-        <w:instrText>Inserte aquí el texto</w:instrText>
-      </w:r>
-      <w:r>
-        <w:instrText>]</w:instrText>
-      </w:r>
-      <w:r>
-        <w:fldChar w:fldCharType="end"/>
+        <w:pStyle w:val="guiazul"/>
+        <w:ind w:left="600"/>
+        <w:rPr>
+          <w:i w:val="0"/>
+          <w:color w:val="auto"/>
+        </w:rPr>
+      </w:pPr>
+      <w:r>
+        <w:rPr>
+          <w:i w:val="0"/>
+          <w:color w:val="auto"/>
+        </w:rPr>
+        <w:t>Este documento proporciona una especificación detallada de los requisitos del invernadero inteligente, un sistema diseñado para el monitoreo automatizado de cultivos mediante sensores y una aplicación móvil.</w:t>
+      </w:r>
+    </w:p>
+    <w:p>
+      <w:pPr>
+        <w:pStyle w:val="guiazul"/>
+        <w:ind w:left="1068"/>
+        <w:rPr>
+          <w:i w:val="0"/>
+          <w:color w:val="auto"/>
+        </w:rPr>
+      </w:pPr>
+    </w:p>
+    <w:p>
+      <w:pPr>
+        <w:pStyle w:val="guiazul"/>
+        <w:ind w:firstLine="600"/>
+        <w:rPr>
+          <w:i w:val="0"/>
+          <w:color w:val="auto"/>
+        </w:rPr>
+      </w:pPr>
+      <w:r>
+        <w:rPr>
+          <w:i w:val="0"/>
+          <w:color w:val="auto"/>
+        </w:rPr>
+        <w:t>El contenido del documento se organiza de la siguiente manera:</w:t>
       </w:r>
     </w:p>
     <w:p>
@@ -6027,9 +6570,17 @@
           <w:ilvl w:val="0"/>
           <w:numId w:val="4"/>
         </w:numPr>
-      </w:pPr>
-      <w:r>
-        <w:t>Descripción del contenido del resto del documento</w:t>
+        <w:rPr>
+          <w:i w:val="0"/>
+          <w:color w:val="auto"/>
+        </w:rPr>
+      </w:pPr>
+      <w:r>
+        <w:rPr>
+          <w:i w:val="0"/>
+          <w:color w:val="auto"/>
+        </w:rPr>
+        <w:t>Sección 1: Introducción al proyecto, incluyendo su propósito, alcance y personal involucrado.</w:t>
       </w:r>
     </w:p>
     <w:p>
@@ -6039,9 +6590,100 @@
           <w:ilvl w:val="0"/>
           <w:numId w:val="4"/>
         </w:numPr>
-      </w:pPr>
-      <w:r>
-        <w:t>Explicación de la organización del documento</w:t>
+        <w:rPr>
+          <w:i w:val="0"/>
+          <w:color w:val="auto"/>
+        </w:rPr>
+      </w:pPr>
+      <w:r>
+        <w:rPr>
+          <w:i w:val="0"/>
+          <w:color w:val="auto"/>
+        </w:rPr>
+        <w:t>Sección 2: Definiciones clave, acrónimos y referencias utilizadas en el desarrollo del sistema.</w:t>
+      </w:r>
+    </w:p>
+    <w:p>
+      <w:pPr>
+        <w:pStyle w:val="guiazul"/>
+        <w:numPr>
+          <w:ilvl w:val="0"/>
+          <w:numId w:val="4"/>
+        </w:numPr>
+        <w:rPr>
+          <w:i w:val="0"/>
+          <w:color w:val="auto"/>
+        </w:rPr>
+      </w:pPr>
+      <w:r>
+        <w:rPr>
+          <w:i w:val="0"/>
+          <w:color w:val="auto"/>
+        </w:rPr>
+        <w:t>Sección 3: Especificaciones funcionales y técnicas del invernadero inteligente, detallando la estructura del hardware, software y comunicación entre dispositivos.</w:t>
+      </w:r>
+    </w:p>
+    <w:p>
+      <w:pPr>
+        <w:pStyle w:val="guiazul"/>
+        <w:numPr>
+          <w:ilvl w:val="0"/>
+          <w:numId w:val="4"/>
+        </w:numPr>
+        <w:rPr>
+          <w:i w:val="0"/>
+          <w:color w:val="auto"/>
+        </w:rPr>
+      </w:pPr>
+      <w:r>
+        <w:rPr>
+          <w:i w:val="0"/>
+          <w:color w:val="auto"/>
+        </w:rPr>
+        <w:t>Sección 4: Consideraciones de seguridad y mantenimiento del sistema.</w:t>
+      </w:r>
+    </w:p>
+    <w:p>
+      <w:pPr>
+        <w:pStyle w:val="guiazul"/>
+        <w:numPr>
+          <w:ilvl w:val="0"/>
+          <w:numId w:val="4"/>
+        </w:numPr>
+        <w:rPr>
+          <w:i w:val="0"/>
+          <w:color w:val="auto"/>
+        </w:rPr>
+      </w:pPr>
+      <w:r>
+        <w:rPr>
+          <w:i w:val="0"/>
+          <w:color w:val="auto"/>
+        </w:rPr>
+        <w:t>Sección 5: Conclusiones y futuras mejoras del proyecto.</w:t>
+      </w:r>
+    </w:p>
+    <w:p>
+      <w:pPr>
+        <w:pStyle w:val="guiazul"/>
+        <w:ind w:left="1068"/>
+        <w:rPr>
+          <w:i w:val="0"/>
+          <w:color w:val="auto"/>
+        </w:rPr>
+      </w:pPr>
+    </w:p>
+    <w:p>
+      <w:pPr>
+        <w:pStyle w:val="guiazul"/>
+        <w:ind w:left="360"/>
+      </w:pPr>
+      <w:r>
+        <w:rPr>
+          <w:i w:val="0"/>
+          <w:color w:val="auto"/>
+        </w:rPr>
+        <w:t>Este documento servirá como base para la correcta implementación del invernadero inteligente, asegurando que los requisitos y especificaciones estén bien definidos y alineados con los objetivos del proyecto.</w:t>
       </w:r>
     </w:p>
     <w:p>
@@ -6051,7 +6693,6 @@
       <w:bookmarkStart w:id="16" w:name="_Toc33238239"/>
       <w:bookmarkStart w:id="17" w:name="_Toc33411066"/>
       <w:r>
-        <w:lastRenderedPageBreak/>
         <w:t>Descripción general</w:t>
       </w:r>
       <w:bookmarkEnd w:id="16"/>
@@ -6098,15 +6739,7 @@
         <w:ind w:left="600"/>
       </w:pPr>
       <w:r>
-        <w:t xml:space="preserve">Indicar si es un producto independiente o parte de un sistema mayor. En el caso de tratarse de un producto que forma parte de un sistema mayor, un diagrama que sitúe el producto dentro del sistema e identifique sus </w:t>
-      </w:r>
-      <w:proofErr w:type="gramStart"/>
-      <w:r>
-        <w:t>conexiones  facilita</w:t>
-      </w:r>
-      <w:proofErr w:type="gramEnd"/>
-      <w:r>
-        <w:t xml:space="preserve"> la comprensión.</w:t>
+        <w:t>Indicar si es un producto independiente o parte de un sistema mayor. En el caso de tratarse de un producto que forma parte de un sistema mayor, un diagrama que sitúe el producto dentro del sistema e identifique sus conexiones facilita la comprensión.</w:t>
       </w:r>
     </w:p>
     <w:p>
@@ -6161,6 +6794,7 @@
         <w:ind w:left="600"/>
       </w:pPr>
       <w:r>
+        <w:lastRenderedPageBreak/>
         <w:t xml:space="preserve">En ocasiones la información de esta sección puede tomarse de un documento de especificación del sistema de mayor nivel (ej. </w:t>
       </w:r>
       <w:r>
@@ -6760,7 +7394,6 @@
         <w:ind w:left="360"/>
       </w:pPr>
       <w:r>
-        <w:lastRenderedPageBreak/>
         <w:t xml:space="preserve">Los requisitos se dispondrán en forma de listas numeradas para su identificación, seguimiento, trazabilidad y validación (ej. </w:t>
       </w:r>
       <w:r>
@@ -7362,6 +7995,7 @@
         <w:ind w:left="360"/>
       </w:pPr>
       <w:r>
+        <w:lastRenderedPageBreak/>
         <w:t>La distribución de los párrafos que forman este punto puede diferir del propuesto en esta plantilla, si las características del sistema aconsejan otra distribución para ofrecer mayor claridad en la exposición.</w:t>
       </w:r>
     </w:p>
@@ -7765,7 +8399,6 @@
         </w:numPr>
       </w:pPr>
       <w:r>
-        <w:lastRenderedPageBreak/>
         <w:t>Respuesta a situaciones anormales (desbordamientos, comunicaciones, recuperación de errores)</w:t>
       </w:r>
     </w:p>
@@ -7864,6 +8497,7 @@
       <w:bookmarkStart w:id="51" w:name="_Toc33238253"/>
       <w:bookmarkStart w:id="52" w:name="_Toc33411080"/>
       <w:r>
+        <w:lastRenderedPageBreak/>
         <w:t>Requisito funcional 1</w:t>
       </w:r>
       <w:bookmarkEnd w:id="51"/>
@@ -8163,7 +8797,6 @@
       <w:bookmarkStart w:id="66" w:name="_Toc33238262"/>
       <w:bookmarkStart w:id="67" w:name="_Toc33411089"/>
       <w:r>
-        <w:lastRenderedPageBreak/>
         <w:t>Mantenibilidad</w:t>
       </w:r>
       <w:bookmarkEnd w:id="66"/>
@@ -8268,6 +8901,7 @@
         <w:ind w:left="1200"/>
       </w:pPr>
       <w:r>
+        <w:lastRenderedPageBreak/>
         <w:t>Especificación de atributos que debe presentar el software para facilitar su traslado a otras plataformas u entornos. Pueden incluirse:</w:t>
       </w:r>
     </w:p>
@@ -8692,9 +9326,9 @@
       <w:tblLook w:val="0000" w:firstRow="0" w:lastRow="0" w:firstColumn="0" w:lastColumn="0" w:noHBand="0" w:noVBand="0"/>
     </w:tblPr>
     <w:tblGrid>
-      <w:gridCol w:w="1949"/>
-      <w:gridCol w:w="5512"/>
-      <w:gridCol w:w="1183"/>
+      <w:gridCol w:w="1952"/>
+      <w:gridCol w:w="5510"/>
+      <w:gridCol w:w="1182"/>
     </w:tblGrid>
     <w:tr>
       <w:tc>
@@ -9212,9 +9846,9 @@
       <w:tblLook w:val="0000" w:firstRow="0" w:lastRow="0" w:firstColumn="0" w:lastColumn="0" w:noHBand="0" w:noVBand="0"/>
     </w:tblPr>
     <w:tblGrid>
-      <w:gridCol w:w="1949"/>
-      <w:gridCol w:w="5141"/>
-      <w:gridCol w:w="1554"/>
+      <w:gridCol w:w="1952"/>
+      <w:gridCol w:w="5139"/>
+      <w:gridCol w:w="1553"/>
     </w:tblGrid>
     <w:tr>
       <w:tc>
@@ -10181,6 +10815,119 @@
     </w:lvl>
   </w:abstractNum>
   <w:abstractNum w:abstractNumId="5" w15:restartNumberingAfterBreak="0">
+    <w:nsid w:val="5EAE0F32"/>
+    <w:multiLevelType w:val="hybridMultilevel"/>
+    <w:tmpl w:val="0144EC28"/>
+    <w:lvl w:ilvl="0" w:tplc="04090001">
+      <w:start w:val="1"/>
+      <w:numFmt w:val="bullet"/>
+      <w:lvlText w:val=""/>
+      <w:lvlJc w:val="left"/>
+      <w:pPr>
+        <w:ind w:left="1320" w:hanging="360"/>
+      </w:pPr>
+      <w:rPr>
+        <w:rFonts w:ascii="Symbol" w:hAnsi="Symbol" w:hint="default"/>
+      </w:rPr>
+    </w:lvl>
+    <w:lvl w:ilvl="1" w:tplc="04090003" w:tentative="1">
+      <w:start w:val="1"/>
+      <w:numFmt w:val="bullet"/>
+      <w:lvlText w:val="o"/>
+      <w:lvlJc w:val="left"/>
+      <w:pPr>
+        <w:ind w:left="2040" w:hanging="360"/>
+      </w:pPr>
+      <w:rPr>
+        <w:rFonts w:ascii="Courier New" w:hAnsi="Courier New" w:cs="Courier New" w:hint="default"/>
+      </w:rPr>
+    </w:lvl>
+    <w:lvl w:ilvl="2" w:tplc="04090005" w:tentative="1">
+      <w:start w:val="1"/>
+      <w:numFmt w:val="bullet"/>
+      <w:lvlText w:val=""/>
+      <w:lvlJc w:val="left"/>
+      <w:pPr>
+        <w:ind w:left="2760" w:hanging="360"/>
+      </w:pPr>
+      <w:rPr>
+        <w:rFonts w:ascii="Wingdings" w:hAnsi="Wingdings" w:hint="default"/>
+      </w:rPr>
+    </w:lvl>
+    <w:lvl w:ilvl="3" w:tplc="04090001" w:tentative="1">
+      <w:start w:val="1"/>
+      <w:numFmt w:val="bullet"/>
+      <w:lvlText w:val=""/>
+      <w:lvlJc w:val="left"/>
+      <w:pPr>
+        <w:ind w:left="3480" w:hanging="360"/>
+      </w:pPr>
+      <w:rPr>
+        <w:rFonts w:ascii="Symbol" w:hAnsi="Symbol" w:hint="default"/>
+      </w:rPr>
+    </w:lvl>
+    <w:lvl w:ilvl="4" w:tplc="04090003" w:tentative="1">
+      <w:start w:val="1"/>
+      <w:numFmt w:val="bullet"/>
+      <w:lvlText w:val="o"/>
+      <w:lvlJc w:val="left"/>
+      <w:pPr>
+        <w:ind w:left="4200" w:hanging="360"/>
+      </w:pPr>
+      <w:rPr>
+        <w:rFonts w:ascii="Courier New" w:hAnsi="Courier New" w:cs="Courier New" w:hint="default"/>
+      </w:rPr>
+    </w:lvl>
+    <w:lvl w:ilvl="5" w:tplc="04090005" w:tentative="1">
+      <w:start w:val="1"/>
+      <w:numFmt w:val="bullet"/>
+      <w:lvlText w:val=""/>
+      <w:lvlJc w:val="left"/>
+      <w:pPr>
+        <w:ind w:left="4920" w:hanging="360"/>
+      </w:pPr>
+      <w:rPr>
+        <w:rFonts w:ascii="Wingdings" w:hAnsi="Wingdings" w:hint="default"/>
+      </w:rPr>
+    </w:lvl>
+    <w:lvl w:ilvl="6" w:tplc="04090001" w:tentative="1">
+      <w:start w:val="1"/>
+      <w:numFmt w:val="bullet"/>
+      <w:lvlText w:val=""/>
+      <w:lvlJc w:val="left"/>
+      <w:pPr>
+        <w:ind w:left="5640" w:hanging="360"/>
+      </w:pPr>
+      <w:rPr>
+        <w:rFonts w:ascii="Symbol" w:hAnsi="Symbol" w:hint="default"/>
+      </w:rPr>
+    </w:lvl>
+    <w:lvl w:ilvl="7" w:tplc="04090003" w:tentative="1">
+      <w:start w:val="1"/>
+      <w:numFmt w:val="bullet"/>
+      <w:lvlText w:val="o"/>
+      <w:lvlJc w:val="left"/>
+      <w:pPr>
+        <w:ind w:left="6360" w:hanging="360"/>
+      </w:pPr>
+      <w:rPr>
+        <w:rFonts w:ascii="Courier New" w:hAnsi="Courier New" w:cs="Courier New" w:hint="default"/>
+      </w:rPr>
+    </w:lvl>
+    <w:lvl w:ilvl="8" w:tplc="04090005" w:tentative="1">
+      <w:start w:val="1"/>
+      <w:numFmt w:val="bullet"/>
+      <w:lvlText w:val=""/>
+      <w:lvlJc w:val="left"/>
+      <w:pPr>
+        <w:ind w:left="7080" w:hanging="360"/>
+      </w:pPr>
+      <w:rPr>
+        <w:rFonts w:ascii="Wingdings" w:hAnsi="Wingdings" w:hint="default"/>
+      </w:rPr>
+    </w:lvl>
+  </w:abstractNum>
+  <w:abstractNum w:abstractNumId="6" w15:restartNumberingAfterBreak="0">
     <w:nsid w:val="6E39494E"/>
     <w:multiLevelType w:val="hybridMultilevel"/>
     <w:tmpl w:val="A8C8AE28"/>
@@ -10321,7 +11068,7 @@
       </w:rPr>
     </w:lvl>
   </w:abstractNum>
-  <w:abstractNum w:abstractNumId="6" w15:restartNumberingAfterBreak="0">
+  <w:abstractNum w:abstractNumId="7" w15:restartNumberingAfterBreak="0">
     <w:nsid w:val="6FE60B79"/>
     <w:multiLevelType w:val="hybridMultilevel"/>
     <w:tmpl w:val="BB542C64"/>
@@ -10462,7 +11209,7 @@
       </w:rPr>
     </w:lvl>
   </w:abstractNum>
-  <w:abstractNum w:abstractNumId="7" w15:restartNumberingAfterBreak="0">
+  <w:abstractNum w:abstractNumId="8" w15:restartNumberingAfterBreak="0">
     <w:nsid w:val="715B7BFD"/>
     <w:multiLevelType w:val="hybridMultilevel"/>
     <w:tmpl w:val="EF2E65EC"/>
@@ -10607,10 +11354,10 @@
     <w:abstractNumId w:val="2"/>
   </w:num>
   <w:num w:numId="2" w16cid:durableId="131599277">
-    <w:abstractNumId w:val="5"/>
+    <w:abstractNumId w:val="6"/>
   </w:num>
   <w:num w:numId="3" w16cid:durableId="400906366">
-    <w:abstractNumId w:val="7"/>
+    <w:abstractNumId w:val="8"/>
   </w:num>
   <w:num w:numId="4" w16cid:durableId="315186378">
     <w:abstractNumId w:val="4"/>
@@ -10622,10 +11369,13 @@
     <w:abstractNumId w:val="0"/>
   </w:num>
   <w:num w:numId="7" w16cid:durableId="1479496013">
-    <w:abstractNumId w:val="6"/>
+    <w:abstractNumId w:val="7"/>
   </w:num>
   <w:num w:numId="8" w16cid:durableId="391201065">
     <w:abstractNumId w:val="3"/>
+  </w:num>
+  <w:num w:numId="9" w16cid:durableId="1604418707">
+    <w:abstractNumId w:val="5"/>
   </w:num>
   <w:numIdMacAtCleanup w:val="8"/>
 </w:numbering>
@@ -12375,21 +13125,10 @@
 </file>
 
 <file path=customXml/item1.xml><?xml version="1.0" encoding="utf-8"?>
-<p:properties xmlns:p="http://schemas.microsoft.com/office/2006/metadata/properties" xmlns:xsi="http://www.w3.org/2001/XMLSchema-instance" xmlns:pc="http://schemas.microsoft.com/office/infopath/2007/PartnerControls">
-  <documentManagement/>
-</p:properties>
+<b:Sources xmlns:b="http://schemas.openxmlformats.org/officeDocument/2006/bibliography" xmlns="http://schemas.openxmlformats.org/officeDocument/2006/bibliography" SelectedStyle="\APASixthEditionOfficeOnline.xsl" StyleName="APA" Version="6"/>
 </file>
 
 <file path=customXml/item2.xml><?xml version="1.0" encoding="utf-8"?>
-<?mso-contentType ?>
-<FormTemplates xmlns="http://schemas.microsoft.com/sharepoint/v3/contenttype/forms">
-  <Display>DocumentLibraryForm</Display>
-  <Edit>DocumentLibraryForm</Edit>
-  <New>DocumentLibraryForm</New>
-</FormTemplates>
-</file>
-
-<file path=customXml/item3.xml><?xml version="1.0" encoding="utf-8"?>
 <ct:contentTypeSchema xmlns:ct="http://schemas.microsoft.com/office/2006/metadata/contentType" xmlns:ma="http://schemas.microsoft.com/office/2006/metadata/properties/metaAttributes" ct:_="" ma:_="" ma:contentTypeName="Documento" ma:contentTypeID="0x0101002B56261AE2DBAB438C927E755405217B" ma:contentTypeVersion="8" ma:contentTypeDescription="Crear nuevo documento." ma:contentTypeScope="" ma:versionID="75ec5b5d44f56adbe1a855df70731339">
   <xsd:schema xmlns:xsd="http://www.w3.org/2001/XMLSchema" xmlns:xs="http://www.w3.org/2001/XMLSchema" xmlns:p="http://schemas.microsoft.com/office/2006/metadata/properties" xmlns:ns2="7180c590-6a5d-4d5b-aab3-b3161ac4d32e" targetNamespace="http://schemas.microsoft.com/office/2006/metadata/properties" ma:root="true" ma:fieldsID="6ec7179a12d6e4928ee844e6ac6f1bbb" ns2:_="">
     <xsd:import namespace="7180c590-6a5d-4d5b-aab3-b3161ac4d32e"/>
@@ -12557,28 +13296,30 @@
 </ct:contentTypeSchema>
 </file>
 
+<file path=customXml/item3.xml><?xml version="1.0" encoding="utf-8"?>
+<?mso-contentType ?>
+<FormTemplates xmlns="http://schemas.microsoft.com/sharepoint/v3/contenttype/forms">
+  <Display>DocumentLibraryForm</Display>
+  <Edit>DocumentLibraryForm</Edit>
+  <New>DocumentLibraryForm</New>
+</FormTemplates>
+</file>
+
 <file path=customXml/item4.xml><?xml version="1.0" encoding="utf-8"?>
-<b:Sources xmlns:b="http://schemas.openxmlformats.org/officeDocument/2006/bibliography" xmlns="http://schemas.openxmlformats.org/officeDocument/2006/bibliography" SelectedStyle="\APASixthEditionOfficeOnline.xsl" StyleName="APA" Version="6"/>
+<p:properties xmlns:p="http://schemas.microsoft.com/office/2006/metadata/properties" xmlns:xsi="http://www.w3.org/2001/XMLSchema-instance" xmlns:pc="http://schemas.microsoft.com/office/infopath/2007/PartnerControls">
+  <documentManagement/>
+</p:properties>
 </file>
 
 <file path=customXml/itemProps1.xml><?xml version="1.0" encoding="utf-8"?>
-<ds:datastoreItem xmlns:ds="http://schemas.openxmlformats.org/officeDocument/2006/customXml" ds:itemID="{F234629A-C36E-4E47-A679-29A58CA1C28E}">
+<ds:datastoreItem xmlns:ds="http://schemas.openxmlformats.org/officeDocument/2006/customXml" ds:itemID="{950AB4CA-9A2C-4FBB-A0AB-5969D460BA04}">
   <ds:schemaRefs>
-    <ds:schemaRef ds:uri="http://schemas.microsoft.com/office/2006/metadata/properties"/>
-    <ds:schemaRef ds:uri="http://schemas.microsoft.com/office/infopath/2007/PartnerControls"/>
+    <ds:schemaRef ds:uri="http://schemas.openxmlformats.org/officeDocument/2006/bibliography"/>
   </ds:schemaRefs>
 </ds:datastoreItem>
 </file>
 
 <file path=customXml/itemProps2.xml><?xml version="1.0" encoding="utf-8"?>
-<ds:datastoreItem xmlns:ds="http://schemas.openxmlformats.org/officeDocument/2006/customXml" ds:itemID="{F457495A-CAE8-4090-9B6D-02E32DB76730}">
-  <ds:schemaRefs>
-    <ds:schemaRef ds:uri="http://schemas.microsoft.com/sharepoint/v3/contenttype/forms"/>
-  </ds:schemaRefs>
-</ds:datastoreItem>
-</file>
-
-<file path=customXml/itemProps3.xml><?xml version="1.0" encoding="utf-8"?>
 <ds:datastoreItem xmlns:ds="http://schemas.openxmlformats.org/officeDocument/2006/customXml" ds:itemID="{6AD0DDEE-585E-4095-9BE9-0D98E2F703DC}">
   <ds:schemaRefs>
     <ds:schemaRef ds:uri="http://schemas.microsoft.com/office/2006/metadata/contentType"/>
@@ -12596,10 +13337,19 @@
 </ds:datastoreItem>
 </file>
 
+<file path=customXml/itemProps3.xml><?xml version="1.0" encoding="utf-8"?>
+<ds:datastoreItem xmlns:ds="http://schemas.openxmlformats.org/officeDocument/2006/customXml" ds:itemID="{F457495A-CAE8-4090-9B6D-02E32DB76730}">
+  <ds:schemaRefs>
+    <ds:schemaRef ds:uri="http://schemas.microsoft.com/sharepoint/v3/contenttype/forms"/>
+  </ds:schemaRefs>
+</ds:datastoreItem>
+</file>
+
 <file path=customXml/itemProps4.xml><?xml version="1.0" encoding="utf-8"?>
-<ds:datastoreItem xmlns:ds="http://schemas.openxmlformats.org/officeDocument/2006/customXml" ds:itemID="{950AB4CA-9A2C-4FBB-A0AB-5969D460BA04}">
+<ds:datastoreItem xmlns:ds="http://schemas.openxmlformats.org/officeDocument/2006/customXml" ds:itemID="{F234629A-C36E-4E47-A679-29A58CA1C28E}">
   <ds:schemaRefs>
-    <ds:schemaRef ds:uri="http://schemas.openxmlformats.org/officeDocument/2006/bibliography"/>
+    <ds:schemaRef ds:uri="http://schemas.microsoft.com/office/2006/metadata/properties"/>
+    <ds:schemaRef ds:uri="http://schemas.microsoft.com/office/infopath/2007/PartnerControls"/>
   </ds:schemaRefs>
 </ds:datastoreItem>
 </file>
</xml_diff>